<commit_message>
ingles mas archivos pendi
</commit_message>
<xml_diff>
--- a/Ingles/apuntesU2ingles.docx
+++ b/Ingles/apuntesU2ingles.docx
@@ -50,35 +50,7 @@
         <w:rPr>
           <w:lang w:val="en-US"/>
         </w:rPr>
-        <w:t>Verb “to be” (</w:t>
-      </w:r>
-      <w:proofErr w:type="spellStart"/>
-      <w:r>
-        <w:rPr>
-          <w:lang w:val="en-US"/>
-        </w:rPr>
-        <w:t>ser</w:t>
-      </w:r>
-      <w:proofErr w:type="spellEnd"/>
-      <w:r>
-        <w:rPr>
-          <w:lang w:val="en-US"/>
-        </w:rPr>
-        <w:t xml:space="preserve"> o </w:t>
-      </w:r>
-      <w:proofErr w:type="spellStart"/>
-      <w:r>
-        <w:rPr>
-          <w:lang w:val="en-US"/>
-        </w:rPr>
-        <w:t>estar</w:t>
-      </w:r>
-      <w:proofErr w:type="spellEnd"/>
-      <w:r>
-        <w:rPr>
-          <w:lang w:val="en-US"/>
-        </w:rPr>
-        <w:t>)</w:t>
+        <w:t>Verb “to be” (ser o estar)</w:t>
       </w:r>
     </w:p>
     <w:p>
@@ -593,6 +565,7 @@
         <w:rPr>
           <w:lang w:val="en-US"/>
         </w:rPr>
+        <w:lastRenderedPageBreak/>
         <w:br w:type="page"/>
       </w:r>
     </w:p>
@@ -603,10 +576,10 @@
         <w:tblLook w:val="04A0" w:firstRow="1" w:lastRow="0" w:firstColumn="1" w:lastColumn="0" w:noHBand="0" w:noVBand="1"/>
       </w:tblPr>
       <w:tblGrid>
-        <w:gridCol w:w="1765"/>
-        <w:gridCol w:w="1765"/>
-        <w:gridCol w:w="1766"/>
-        <w:gridCol w:w="1766"/>
+        <w:gridCol w:w="977"/>
+        <w:gridCol w:w="1051"/>
+        <w:gridCol w:w="1051"/>
+        <w:gridCol w:w="976"/>
       </w:tblGrid>
       <w:tr>
         <w:tc>
@@ -1440,21 +1413,7 @@
         <w:rPr>
           <w:lang w:val="en-US"/>
         </w:rPr>
-        <w:t xml:space="preserve">Answer the questions </w:t>
-      </w:r>
-      <w:proofErr w:type="spellStart"/>
-      <w:r>
-        <w:rPr>
-          <w:lang w:val="en-US"/>
-        </w:rPr>
-        <w:t>pag</w:t>
-      </w:r>
-      <w:proofErr w:type="spellEnd"/>
-      <w:r>
-        <w:rPr>
-          <w:lang w:val="en-US"/>
-        </w:rPr>
-        <w:t xml:space="preserve"> 43</w:t>
+        <w:t>Answer the questions pag 43</w:t>
       </w:r>
     </w:p>
     <w:p>
@@ -1833,14 +1792,12 @@
         </w:rPr>
         <w:t xml:space="preserve">Salt - </w:t>
       </w:r>
-      <w:proofErr w:type="spellStart"/>
       <w:r>
         <w:rPr>
           <w:lang w:val="en-US"/>
         </w:rPr>
         <w:t>sal</w:t>
       </w:r>
-      <w:proofErr w:type="spellEnd"/>
     </w:p>
     <w:p>
       <w:pPr>
@@ -1863,16 +1820,8 @@
         <w:rPr>
           <w:lang w:val="en-US"/>
         </w:rPr>
-        <w:t xml:space="preserve"> - </w:t>
-      </w:r>
-      <w:proofErr w:type="spellStart"/>
-      <w:r>
-        <w:rPr>
-          <w:lang w:val="en-US"/>
-        </w:rPr>
-        <w:t>leche</w:t>
-      </w:r>
-      <w:proofErr w:type="spellEnd"/>
+        <w:t xml:space="preserve"> - leche</w:t>
+      </w:r>
     </w:p>
     <w:p>
       <w:pPr>
@@ -1895,16 +1844,8 @@
         <w:rPr>
           <w:lang w:val="en-US"/>
         </w:rPr>
-        <w:t xml:space="preserve"> - </w:t>
-      </w:r>
-      <w:proofErr w:type="spellStart"/>
-      <w:r>
-        <w:rPr>
-          <w:lang w:val="en-US"/>
-        </w:rPr>
-        <w:t>agua</w:t>
-      </w:r>
-      <w:proofErr w:type="spellEnd"/>
+        <w:t xml:space="preserve"> - agua</w:t>
+      </w:r>
     </w:p>
     <w:p>
       <w:pPr>
@@ -1927,16 +1868,8 @@
         <w:rPr>
           <w:lang w:val="en-US"/>
         </w:rPr>
-        <w:t xml:space="preserve"> - </w:t>
-      </w:r>
-      <w:proofErr w:type="spellStart"/>
-      <w:r>
-        <w:rPr>
-          <w:lang w:val="en-US"/>
-        </w:rPr>
-        <w:t>mantequilla</w:t>
-      </w:r>
-      <w:proofErr w:type="spellEnd"/>
+        <w:t xml:space="preserve"> - mantequilla</w:t>
+      </w:r>
     </w:p>
     <w:p>
       <w:pPr>
@@ -1959,16 +1892,8 @@
         <w:rPr>
           <w:lang w:val="en-US"/>
         </w:rPr>
-        <w:t xml:space="preserve">- </w:t>
-      </w:r>
-      <w:proofErr w:type="spellStart"/>
-      <w:r>
-        <w:rPr>
-          <w:lang w:val="en-US"/>
-        </w:rPr>
-        <w:t>harina</w:t>
-      </w:r>
-      <w:proofErr w:type="spellEnd"/>
+        <w:t>- harina</w:t>
+      </w:r>
     </w:p>
     <w:p>
       <w:pPr>
@@ -1991,16 +1916,8 @@
         <w:rPr>
           <w:lang w:val="en-US"/>
         </w:rPr>
-        <w:t xml:space="preserve"> - </w:t>
-      </w:r>
-      <w:proofErr w:type="spellStart"/>
-      <w:r>
-        <w:rPr>
-          <w:lang w:val="en-US"/>
-        </w:rPr>
-        <w:t>aceite</w:t>
-      </w:r>
-      <w:proofErr w:type="spellEnd"/>
+        <w:t xml:space="preserve"> - aceite</w:t>
+      </w:r>
     </w:p>
     <w:p>
       <w:pPr>
@@ -2023,16 +1940,8 @@
         <w:rPr>
           <w:lang w:val="en-US"/>
         </w:rPr>
-        <w:t xml:space="preserve"> - </w:t>
-      </w:r>
-      <w:proofErr w:type="spellStart"/>
-      <w:r>
-        <w:rPr>
-          <w:lang w:val="en-US"/>
-        </w:rPr>
-        <w:t>tierra</w:t>
-      </w:r>
-      <w:proofErr w:type="spellEnd"/>
+        <w:t xml:space="preserve"> - tierra</w:t>
+      </w:r>
     </w:p>
     <w:p>
       <w:pPr>
@@ -2055,16 +1964,8 @@
         <w:rPr>
           <w:lang w:val="en-US"/>
         </w:rPr>
-        <w:t xml:space="preserve"> - </w:t>
-      </w:r>
-      <w:proofErr w:type="spellStart"/>
-      <w:r>
-        <w:rPr>
-          <w:lang w:val="en-US"/>
-        </w:rPr>
-        <w:t>azucar</w:t>
-      </w:r>
-      <w:proofErr w:type="spellEnd"/>
+        <w:t xml:space="preserve"> - azucar</w:t>
+      </w:r>
     </w:p>
     <w:p>
       <w:pPr>
@@ -2087,16 +1988,8 @@
         <w:rPr>
           <w:lang w:val="en-US"/>
         </w:rPr>
-        <w:t xml:space="preserve"> - </w:t>
-      </w:r>
-      <w:proofErr w:type="spellStart"/>
-      <w:r>
-        <w:rPr>
-          <w:lang w:val="en-US"/>
-        </w:rPr>
-        <w:t>arroz</w:t>
-      </w:r>
-      <w:proofErr w:type="spellEnd"/>
+        <w:t xml:space="preserve"> - arroz</w:t>
+      </w:r>
     </w:p>
     <w:p>
       <w:pPr>
@@ -2137,16 +2030,8 @@
         <w:rPr>
           <w:lang w:val="en-US"/>
         </w:rPr>
-        <w:t xml:space="preserve">Cream – </w:t>
-      </w:r>
-      <w:proofErr w:type="spellStart"/>
-      <w:r>
-        <w:rPr>
-          <w:lang w:val="en-US"/>
-        </w:rPr>
-        <w:t>crema</w:t>
-      </w:r>
-      <w:proofErr w:type="spellEnd"/>
+        <w:t>Cream – crema</w:t>
+      </w:r>
     </w:p>
     <w:p>
       <w:pPr>
@@ -2164,32 +2049,1018 @@
           <w:lang w:val="en-US"/>
         </w:rPr>
         <w:t xml:space="preserve">Yogurt – yogurt </w:t>
+      </w:r>
+    </w:p>
+    <w:p>
+      <w:pPr>
+        <w:rPr>
+          <w:lang w:val="en-US"/>
+        </w:rPr>
+      </w:pPr>
+    </w:p>
+    <w:p>
+      <w:pPr>
+        <w:rPr>
+          <w:lang w:val="en-US"/>
+        </w:rPr>
+      </w:pPr>
+    </w:p>
+    <w:p>
+      <w:pPr>
+        <w:rPr>
+          <w:lang w:val="en-US"/>
+        </w:rPr>
+      </w:pPr>
+      <w:r>
+        <w:rPr>
+          <w:lang w:val="en-US"/>
+        </w:rPr>
+        <w:lastRenderedPageBreak/>
+        <w:br w:type="page"/>
+      </w:r>
+    </w:p>
+    <w:p>
+      <w:pPr>
+        <w:rPr>
+          <w:lang w:val="en-US"/>
+        </w:rPr>
+      </w:pPr>
+      <w:r>
+        <w:rPr>
+          <w:lang w:val="en-US"/>
+        </w:rPr>
+        <w:lastRenderedPageBreak/>
+        <w:t>Friday march 27th 2015</w:t>
+      </w:r>
+    </w:p>
+    <w:p>
+      <w:pPr>
+        <w:rPr>
+          <w:lang w:val="en-US"/>
+        </w:rPr>
+      </w:pPr>
+      <w:r>
+        <w:rPr>
+          <w:lang w:val="en-US"/>
+        </w:rPr>
+        <w:t>English guideline for mothly exam</w:t>
+      </w:r>
+    </w:p>
+    <w:p>
+      <w:pPr>
+        <w:rPr>
+          <w:lang w:val="en-US"/>
+        </w:rPr>
+      </w:pPr>
+      <w:r>
+        <w:rPr>
+          <w:lang w:val="en-US"/>
+        </w:rPr>
+        <w:t>Units 3 and 4</w:t>
+      </w:r>
+    </w:p>
+    <w:p>
+      <w:pPr>
+        <w:rPr>
+          <w:lang w:val="en-US"/>
+        </w:rPr>
+      </w:pPr>
+      <w:r>
+        <w:rPr>
+          <w:lang w:val="en-US"/>
+        </w:rPr>
+        <w:t>Vocabulary</w:t>
+      </w:r>
+    </w:p>
+    <w:p>
+      <w:pPr>
+        <w:pStyle w:val="Prrafodelista"/>
+        <w:numPr>
+          <w:ilvl w:val="0"/>
+          <w:numId w:val="7"/>
+        </w:numPr>
+        <w:rPr>
+          <w:lang w:val="en-US"/>
+        </w:rPr>
+      </w:pPr>
+      <w:r>
+        <w:rPr>
+          <w:lang w:val="en-US"/>
+        </w:rPr>
+        <w:t>Red</w:t>
+      </w:r>
+    </w:p>
+    <w:p>
+      <w:pPr>
+        <w:pStyle w:val="Prrafodelista"/>
+        <w:numPr>
+          <w:ilvl w:val="0"/>
+          <w:numId w:val="7"/>
+        </w:numPr>
+        <w:rPr>
+          <w:lang w:val="en-US"/>
+        </w:rPr>
+      </w:pPr>
+      <w:r>
+        <w:rPr>
+          <w:lang w:val="en-US"/>
+        </w:rPr>
+        <w:t>Blue</w:t>
+      </w:r>
+    </w:p>
+    <w:p>
+      <w:pPr>
+        <w:pStyle w:val="Prrafodelista"/>
+        <w:numPr>
+          <w:ilvl w:val="0"/>
+          <w:numId w:val="7"/>
+        </w:numPr>
+        <w:rPr>
+          <w:lang w:val="en-US"/>
+        </w:rPr>
+      </w:pPr>
+      <w:r>
+        <w:rPr>
+          <w:lang w:val="en-US"/>
+        </w:rPr>
+        <w:t>Yellow</w:t>
+      </w:r>
+    </w:p>
+    <w:p>
+      <w:pPr>
+        <w:pStyle w:val="Prrafodelista"/>
+        <w:numPr>
+          <w:ilvl w:val="0"/>
+          <w:numId w:val="7"/>
+        </w:numPr>
+        <w:rPr>
+          <w:lang w:val="en-US"/>
+        </w:rPr>
+      </w:pPr>
+      <w:r>
+        <w:rPr>
+          <w:lang w:val="en-US"/>
+        </w:rPr>
+        <w:t>Green</w:t>
+      </w:r>
+    </w:p>
+    <w:p>
+      <w:pPr>
+        <w:pStyle w:val="Prrafodelista"/>
+        <w:numPr>
+          <w:ilvl w:val="0"/>
+          <w:numId w:val="7"/>
+        </w:numPr>
+        <w:rPr>
+          <w:lang w:val="en-US"/>
+        </w:rPr>
+      </w:pPr>
+      <w:r>
+        <w:rPr>
+          <w:lang w:val="en-US"/>
+        </w:rPr>
+        <w:t>Black</w:t>
+      </w:r>
+    </w:p>
+    <w:p>
+      <w:pPr>
+        <w:pStyle w:val="Prrafodelista"/>
+        <w:numPr>
+          <w:ilvl w:val="0"/>
+          <w:numId w:val="7"/>
+        </w:numPr>
+        <w:rPr>
+          <w:lang w:val="en-US"/>
+        </w:rPr>
+      </w:pPr>
+      <w:r>
+        <w:rPr>
+          <w:lang w:val="en-US"/>
+        </w:rPr>
+        <w:t>Gray</w:t>
+      </w:r>
+    </w:p>
+    <w:p>
+      <w:pPr>
+        <w:pStyle w:val="Prrafodelista"/>
+        <w:numPr>
+          <w:ilvl w:val="0"/>
+          <w:numId w:val="7"/>
+        </w:numPr>
+        <w:rPr>
+          <w:lang w:val="en-US"/>
+        </w:rPr>
+      </w:pPr>
+      <w:r>
+        <w:rPr>
+          <w:lang w:val="en-US"/>
+        </w:rPr>
+        <w:t>Brown</w:t>
+      </w:r>
+    </w:p>
+    <w:p>
+      <w:pPr>
+        <w:pStyle w:val="Prrafodelista"/>
+        <w:numPr>
+          <w:ilvl w:val="0"/>
+          <w:numId w:val="7"/>
+        </w:numPr>
+        <w:rPr>
+          <w:lang w:val="en-US"/>
+        </w:rPr>
+      </w:pPr>
+      <w:r>
+        <w:rPr>
+          <w:lang w:val="en-US"/>
+        </w:rPr>
+        <w:t>White</w:t>
+      </w:r>
+    </w:p>
+    <w:p>
+      <w:pPr>
+        <w:pStyle w:val="Prrafodelista"/>
+        <w:numPr>
+          <w:ilvl w:val="0"/>
+          <w:numId w:val="7"/>
+        </w:numPr>
+        <w:rPr>
+          <w:lang w:val="en-US"/>
+        </w:rPr>
+      </w:pPr>
+      <w:r>
+        <w:rPr>
+          <w:lang w:val="en-US"/>
+        </w:rPr>
+        <w:t>Orange</w:t>
+      </w:r>
+    </w:p>
+    <w:p>
+      <w:pPr>
+        <w:pStyle w:val="Prrafodelista"/>
+        <w:numPr>
+          <w:ilvl w:val="0"/>
+          <w:numId w:val="7"/>
+        </w:numPr>
+        <w:rPr>
+          <w:lang w:val="en-US"/>
+        </w:rPr>
+      </w:pPr>
+      <w:r>
+        <w:rPr>
+          <w:lang w:val="en-US"/>
+        </w:rPr>
+        <w:t>Children</w:t>
+      </w:r>
+    </w:p>
+    <w:p>
+      <w:pPr>
+        <w:pStyle w:val="Prrafodelista"/>
+        <w:numPr>
+          <w:ilvl w:val="0"/>
+          <w:numId w:val="7"/>
+        </w:numPr>
+        <w:rPr>
+          <w:lang w:val="en-US"/>
+        </w:rPr>
+      </w:pPr>
+      <w:r>
+        <w:rPr>
+          <w:lang w:val="en-US"/>
+        </w:rPr>
+        <w:t>Country</w:t>
+      </w:r>
+    </w:p>
+    <w:p>
+      <w:pPr>
+        <w:pStyle w:val="Prrafodelista"/>
+        <w:numPr>
+          <w:ilvl w:val="0"/>
+          <w:numId w:val="7"/>
+        </w:numPr>
+        <w:rPr>
+          <w:lang w:val="en-US"/>
+        </w:rPr>
+      </w:pPr>
+      <w:r>
+        <w:rPr>
+          <w:lang w:val="en-US"/>
+        </w:rPr>
+        <w:t>People</w:t>
+      </w:r>
+    </w:p>
+    <w:p>
+      <w:pPr>
+        <w:pStyle w:val="Prrafodelista"/>
+        <w:numPr>
+          <w:ilvl w:val="0"/>
+          <w:numId w:val="7"/>
+        </w:numPr>
+        <w:rPr>
+          <w:lang w:val="en-US"/>
+        </w:rPr>
+      </w:pPr>
+      <w:r>
+        <w:rPr>
+          <w:lang w:val="en-US"/>
+        </w:rPr>
+        <w:t>Mall</w:t>
+      </w:r>
+    </w:p>
+    <w:p>
+      <w:pPr>
+        <w:pStyle w:val="Prrafodelista"/>
+        <w:numPr>
+          <w:ilvl w:val="0"/>
+          <w:numId w:val="7"/>
+        </w:numPr>
+        <w:rPr>
+          <w:lang w:val="en-US"/>
+        </w:rPr>
+      </w:pPr>
+      <w:r>
+        <w:rPr>
+          <w:lang w:val="en-US"/>
+        </w:rPr>
+        <w:t>Market</w:t>
+      </w:r>
+    </w:p>
+    <w:p>
+      <w:pPr>
+        <w:pStyle w:val="Prrafodelista"/>
+        <w:numPr>
+          <w:ilvl w:val="0"/>
+          <w:numId w:val="7"/>
+        </w:numPr>
+        <w:rPr>
+          <w:lang w:val="en-US"/>
+        </w:rPr>
+      </w:pPr>
+      <w:r>
+        <w:rPr>
+          <w:lang w:val="en-US"/>
+        </w:rPr>
+        <w:t>Women</w:t>
+      </w:r>
+    </w:p>
+    <w:p>
+      <w:pPr>
+        <w:pStyle w:val="Prrafodelista"/>
+        <w:numPr>
+          <w:ilvl w:val="0"/>
+          <w:numId w:val="7"/>
+        </w:numPr>
+        <w:rPr>
+          <w:lang w:val="en-US"/>
+        </w:rPr>
+      </w:pPr>
+      <w:r>
+        <w:rPr>
+          <w:lang w:val="en-US"/>
+        </w:rPr>
+        <w:t>Party</w:t>
+      </w:r>
+    </w:p>
+    <w:p>
+      <w:pPr>
+        <w:pStyle w:val="Prrafodelista"/>
+        <w:numPr>
+          <w:ilvl w:val="0"/>
+          <w:numId w:val="7"/>
+        </w:numPr>
+        <w:rPr>
+          <w:lang w:val="en-US"/>
+        </w:rPr>
+      </w:pPr>
+      <w:r>
+        <w:rPr>
+          <w:lang w:val="en-US"/>
+        </w:rPr>
+        <w:t>Parents</w:t>
+      </w:r>
+    </w:p>
+    <w:p>
+      <w:pPr>
+        <w:pStyle w:val="Prrafodelista"/>
+        <w:numPr>
+          <w:ilvl w:val="0"/>
+          <w:numId w:val="7"/>
+        </w:numPr>
+        <w:rPr>
+          <w:lang w:val="en-US"/>
+        </w:rPr>
+      </w:pPr>
+      <w:r>
+        <w:rPr>
+          <w:lang w:val="en-US"/>
+        </w:rPr>
+        <w:lastRenderedPageBreak/>
+        <w:t>Town</w:t>
+      </w:r>
+    </w:p>
+    <w:p>
+      <w:pPr>
+        <w:pStyle w:val="Prrafodelista"/>
+        <w:numPr>
+          <w:ilvl w:val="0"/>
+          <w:numId w:val="7"/>
+        </w:numPr>
+        <w:rPr>
+          <w:lang w:val="en-US"/>
+        </w:rPr>
+      </w:pPr>
+      <w:r>
+        <w:rPr>
+          <w:lang w:val="en-US"/>
+        </w:rPr>
+        <w:t>Go for away</w:t>
+      </w:r>
+    </w:p>
+    <w:p>
+      <w:pPr>
+        <w:pStyle w:val="Prrafodelista"/>
+        <w:numPr>
+          <w:ilvl w:val="0"/>
+          <w:numId w:val="7"/>
+        </w:numPr>
+        <w:rPr>
+          <w:lang w:val="en-US"/>
+        </w:rPr>
+      </w:pPr>
+      <w:r>
+        <w:rPr>
+          <w:lang w:val="en-US"/>
+        </w:rPr>
+        <w:t>Main square</w:t>
+      </w:r>
+    </w:p>
+    <w:p>
+      <w:pPr>
+        <w:pStyle w:val="Prrafodelista"/>
+        <w:numPr>
+          <w:ilvl w:val="0"/>
+          <w:numId w:val="7"/>
+        </w:numPr>
+        <w:rPr>
+          <w:lang w:val="en-US"/>
+        </w:rPr>
+      </w:pPr>
+      <w:r>
+        <w:rPr>
+          <w:lang w:val="en-US"/>
+        </w:rPr>
+        <w:t>Carly</w:t>
+      </w:r>
+    </w:p>
+    <w:p>
+      <w:pPr>
+        <w:pStyle w:val="Prrafodelista"/>
+        <w:numPr>
+          <w:ilvl w:val="0"/>
+          <w:numId w:val="7"/>
+        </w:numPr>
+        <w:rPr>
+          <w:lang w:val="en-US"/>
+        </w:rPr>
+      </w:pPr>
+      <w:r>
+        <w:rPr>
+          <w:lang w:val="en-US"/>
+        </w:rPr>
+        <w:t>Evening</w:t>
+      </w:r>
+    </w:p>
+    <w:p>
+      <w:pPr>
+        <w:pStyle w:val="Prrafodelista"/>
+        <w:numPr>
+          <w:ilvl w:val="0"/>
+          <w:numId w:val="7"/>
+        </w:numPr>
+        <w:rPr>
+          <w:lang w:val="en-US"/>
+        </w:rPr>
+      </w:pPr>
+      <w:r>
+        <w:rPr>
+          <w:lang w:val="en-US"/>
+        </w:rPr>
+        <w:t>House</w:t>
+      </w:r>
+    </w:p>
+    <w:p>
+      <w:pPr>
+        <w:pStyle w:val="Prrafodelista"/>
+        <w:numPr>
+          <w:ilvl w:val="0"/>
+          <w:numId w:val="7"/>
+        </w:numPr>
+        <w:rPr>
+          <w:lang w:val="en-US"/>
+        </w:rPr>
+      </w:pPr>
+      <w:r>
+        <w:rPr>
+          <w:lang w:val="en-US"/>
+        </w:rPr>
+        <w:t>Busy</w:t>
+      </w:r>
+    </w:p>
+    <w:p>
+      <w:pPr>
+        <w:pStyle w:val="Prrafodelista"/>
+        <w:numPr>
+          <w:ilvl w:val="0"/>
+          <w:numId w:val="7"/>
+        </w:numPr>
+        <w:rPr>
+          <w:lang w:val="en-US"/>
+        </w:rPr>
+      </w:pPr>
+      <w:r>
+        <w:rPr>
+          <w:lang w:val="en-US"/>
+        </w:rPr>
+        <w:t>Awful</w:t>
+      </w:r>
+    </w:p>
+    <w:p>
+      <w:pPr>
+        <w:pStyle w:val="Prrafodelista"/>
+        <w:numPr>
+          <w:ilvl w:val="0"/>
+          <w:numId w:val="7"/>
+        </w:numPr>
+        <w:rPr>
+          <w:lang w:val="en-US"/>
+        </w:rPr>
+      </w:pPr>
+      <w:r>
+        <w:rPr>
+          <w:lang w:val="en-US"/>
+        </w:rPr>
+        <w:t>Clean</w:t>
+      </w:r>
+    </w:p>
+    <w:p>
+      <w:pPr>
+        <w:pStyle w:val="Prrafodelista"/>
+        <w:numPr>
+          <w:ilvl w:val="0"/>
+          <w:numId w:val="7"/>
+        </w:numPr>
+        <w:rPr>
+          <w:lang w:val="en-US"/>
+        </w:rPr>
+      </w:pPr>
+      <w:r>
+        <w:rPr>
+          <w:lang w:val="en-US"/>
+        </w:rPr>
+        <w:t>Nice</w:t>
+      </w:r>
+    </w:p>
+    <w:p>
+      <w:pPr>
+        <w:pStyle w:val="Prrafodelista"/>
+        <w:numPr>
+          <w:ilvl w:val="0"/>
+          <w:numId w:val="7"/>
+        </w:numPr>
+        <w:rPr>
+          <w:lang w:val="en-US"/>
+        </w:rPr>
+      </w:pPr>
+      <w:r>
+        <w:rPr>
+          <w:lang w:val="en-US"/>
+        </w:rPr>
+        <w:t>Dirty</w:t>
+      </w:r>
+    </w:p>
+    <w:p>
+      <w:pPr>
+        <w:pStyle w:val="Prrafodelista"/>
+        <w:numPr>
+          <w:ilvl w:val="0"/>
+          <w:numId w:val="7"/>
+        </w:numPr>
+        <w:rPr>
+          <w:lang w:val="en-US"/>
+        </w:rPr>
+      </w:pPr>
+      <w:r>
+        <w:rPr>
+          <w:lang w:val="en-US"/>
+        </w:rPr>
+        <w:t>Ugly</w:t>
+      </w:r>
+    </w:p>
+    <w:p>
+      <w:pPr>
+        <w:pStyle w:val="Prrafodelista"/>
+        <w:numPr>
+          <w:ilvl w:val="0"/>
+          <w:numId w:val="7"/>
+        </w:numPr>
+        <w:rPr>
+          <w:lang w:val="en-US"/>
+        </w:rPr>
+      </w:pPr>
+      <w:r>
+        <w:rPr>
+          <w:lang w:val="en-US"/>
+        </w:rPr>
+        <w:t>Beautiful</w:t>
+      </w:r>
+    </w:p>
+    <w:p>
+      <w:pPr>
+        <w:pStyle w:val="Prrafodelista"/>
+        <w:numPr>
+          <w:ilvl w:val="0"/>
+          <w:numId w:val="7"/>
+        </w:numPr>
+        <w:rPr>
+          <w:lang w:val="en-US"/>
+        </w:rPr>
+      </w:pPr>
+      <w:r>
+        <w:rPr>
+          <w:lang w:val="en-US"/>
+        </w:rPr>
+        <w:t>Friendly</w:t>
+      </w:r>
+    </w:p>
+    <w:p>
+      <w:pPr>
+        <w:pStyle w:val="Prrafodelista"/>
+        <w:numPr>
+          <w:ilvl w:val="0"/>
+          <w:numId w:val="7"/>
+        </w:numPr>
+        <w:rPr>
+          <w:lang w:val="en-US"/>
+        </w:rPr>
+      </w:pPr>
+      <w:r>
+        <w:rPr>
+          <w:lang w:val="en-US"/>
+        </w:rPr>
+        <w:t>Unfriendly</w:t>
+      </w:r>
+    </w:p>
+    <w:p>
+      <w:pPr>
+        <w:pStyle w:val="Prrafodelista"/>
+        <w:numPr>
+          <w:ilvl w:val="0"/>
+          <w:numId w:val="7"/>
+        </w:numPr>
+        <w:rPr>
+          <w:lang w:val="en-US"/>
+        </w:rPr>
+      </w:pPr>
+      <w:r>
+        <w:rPr>
+          <w:lang w:val="en-US"/>
+        </w:rPr>
+        <w:t>Food</w:t>
+      </w:r>
+    </w:p>
+    <w:p>
+      <w:pPr>
+        <w:pStyle w:val="Prrafodelista"/>
+        <w:numPr>
+          <w:ilvl w:val="0"/>
+          <w:numId w:val="7"/>
+        </w:numPr>
+        <w:rPr>
+          <w:lang w:val="en-US"/>
+        </w:rPr>
+      </w:pPr>
+      <w:r>
+        <w:rPr>
+          <w:lang w:val="en-US"/>
+        </w:rPr>
+        <w:t>Business</w:t>
+      </w:r>
+    </w:p>
+    <w:p>
+      <w:pPr>
+        <w:pStyle w:val="Prrafodelista"/>
+        <w:numPr>
+          <w:ilvl w:val="0"/>
+          <w:numId w:val="7"/>
+        </w:numPr>
+        <w:rPr>
+          <w:lang w:val="en-US"/>
+        </w:rPr>
+      </w:pPr>
+      <w:r>
+        <w:rPr>
+          <w:lang w:val="en-US"/>
+        </w:rPr>
+        <w:t>Home</w:t>
+      </w:r>
+    </w:p>
+    <w:p>
+      <w:pPr>
+        <w:pStyle w:val="Prrafodelista"/>
+        <w:numPr>
+          <w:ilvl w:val="0"/>
+          <w:numId w:val="7"/>
+        </w:numPr>
+        <w:rPr>
+          <w:lang w:val="en-US"/>
+        </w:rPr>
+      </w:pPr>
+      <w:r>
+        <w:rPr>
+          <w:lang w:val="en-US"/>
+        </w:rPr>
+        <w:t>Cousin</w:t>
+      </w:r>
+    </w:p>
+    <w:p>
+      <w:pPr>
+        <w:pStyle w:val="Prrafodelista"/>
+        <w:numPr>
+          <w:ilvl w:val="0"/>
+          <w:numId w:val="7"/>
+        </w:numPr>
+        <w:rPr>
+          <w:lang w:val="en-US"/>
+        </w:rPr>
+      </w:pPr>
+      <w:r>
+        <w:rPr>
+          <w:lang w:val="en-US"/>
+        </w:rPr>
+        <w:t>Brother</w:t>
+      </w:r>
+    </w:p>
+    <w:p>
+      <w:pPr>
+        <w:pStyle w:val="Prrafodelista"/>
+        <w:numPr>
+          <w:ilvl w:val="0"/>
+          <w:numId w:val="7"/>
+        </w:numPr>
+        <w:rPr>
+          <w:lang w:val="en-US"/>
+        </w:rPr>
+      </w:pPr>
+      <w:r>
+        <w:rPr>
+          <w:lang w:val="en-US"/>
+        </w:rPr>
+        <w:t>Sister</w:t>
+      </w:r>
+    </w:p>
+    <w:p>
+      <w:pPr>
+        <w:pStyle w:val="Prrafodelista"/>
+        <w:numPr>
+          <w:ilvl w:val="0"/>
+          <w:numId w:val="7"/>
+        </w:numPr>
+        <w:rPr>
+          <w:lang w:val="en-US"/>
+        </w:rPr>
+      </w:pPr>
+      <w:r>
+        <w:rPr>
+          <w:lang w:val="en-US"/>
+        </w:rPr>
+        <w:t>Granddaughter</w:t>
+      </w:r>
+    </w:p>
+    <w:p>
+      <w:pPr>
+        <w:pStyle w:val="Prrafodelista"/>
+        <w:numPr>
+          <w:ilvl w:val="0"/>
+          <w:numId w:val="7"/>
+        </w:numPr>
+        <w:rPr>
+          <w:lang w:val="en-US"/>
+        </w:rPr>
+      </w:pPr>
+      <w:r>
+        <w:rPr>
+          <w:lang w:val="en-US"/>
+        </w:rPr>
+        <w:t>Friends</w:t>
+      </w:r>
+    </w:p>
+    <w:p>
+      <w:pPr>
+        <w:rPr>
+          <w:lang w:val="en-US"/>
+        </w:rPr>
+        <w:sectPr>
+          <w:type w:val="continuous"/>
+          <w:pgSz w:w="12240" w:h="15840"/>
+          <w:pgMar w:top="1417" w:right="1701" w:bottom="1417" w:left="1701" w:header="708" w:footer="708" w:gutter="0"/>
+          <w:cols w:num="2" w:space="708"/>
+          <w:docGrid w:linePitch="360"/>
+        </w:sectPr>
+      </w:pPr>
+    </w:p>
+    <w:p>
+      <w:pPr>
+        <w:rPr>
+          <w:lang w:val="en-US"/>
+        </w:rPr>
+      </w:pPr>
+      <w:r>
+        <w:rPr>
+          <w:lang w:val="en-US"/>
+        </w:rPr>
+        <w:lastRenderedPageBreak/>
+        <w:t>Alphabet</w:t>
+      </w:r>
+    </w:p>
+    <w:p>
+      <w:pPr>
+        <w:rPr>
+          <w:lang w:val="en-US"/>
+        </w:rPr>
+      </w:pPr>
+      <w:r>
+        <w:rPr>
+          <w:lang w:val="en-US"/>
+        </w:rPr>
+        <w:t>GRAMMAR SECTION</w:t>
+      </w:r>
+    </w:p>
+    <w:p>
+      <w:pPr>
+        <w:rPr>
+          <w:lang w:val="en-US"/>
+        </w:rPr>
+      </w:pPr>
+      <w:r>
+        <w:rPr>
+          <w:lang w:val="en-US"/>
+        </w:rPr>
+        <w:t>Personal pronouns, possessive pronouns, possessive adjectives, object pronouns</w:t>
+      </w:r>
+    </w:p>
+    <w:p>
+      <w:pPr>
+        <w:rPr>
+          <w:lang w:val="en-US"/>
+        </w:rPr>
+      </w:pPr>
+      <w:r>
+        <w:rPr>
+          <w:lang w:val="en-US"/>
+        </w:rPr>
+        <w:t xml:space="preserve">Write the  correct pronoun </w:t>
+      </w:r>
+    </w:p>
+    <w:p>
+      <w:pPr>
+        <w:pStyle w:val="Prrafodelista"/>
+        <w:numPr>
+          <w:ilvl w:val="0"/>
+          <w:numId w:val="8"/>
+        </w:numPr>
+        <w:rPr>
+          <w:lang w:val="en-US"/>
+        </w:rPr>
+      </w:pPr>
+      <w:r>
+        <w:rPr>
+          <w:lang w:val="en-US"/>
+        </w:rPr>
+        <w:t>I am a teacher my new job is in my sister’s house. She is Norma ___ husband gave  __ the job. __ is an engineer is a company I told that _ didn’t a job, so he gave.</w:t>
+      </w:r>
+    </w:p>
+    <w:p>
+      <w:pPr>
+        <w:pStyle w:val="Prrafodelista"/>
+        <w:numPr>
+          <w:ilvl w:val="0"/>
+          <w:numId w:val="8"/>
+        </w:numPr>
+        <w:rPr>
+          <w:lang w:val="en-US"/>
+        </w:rPr>
+      </w:pPr>
+      <w:r>
+        <w:rPr>
+          <w:lang w:val="en-US"/>
+        </w:rPr>
+        <w:t>Information about ___ and I got the job. The people who hired me are from japan</w:t>
+      </w:r>
+      <w:r>
+        <w:rPr>
+          <w:lang w:val="en-US"/>
+        </w:rPr>
+        <w:t>___ are Japanese.</w:t>
+      </w:r>
+    </w:p>
+    <w:p>
+      <w:pPr>
+        <w:pStyle w:val="Prrafodelista"/>
+        <w:numPr>
+          <w:ilvl w:val="0"/>
+          <w:numId w:val="8"/>
+        </w:numPr>
+        <w:rPr>
+          <w:lang w:val="en-US"/>
+        </w:rPr>
+      </w:pPr>
+      <w:r>
+        <w:rPr>
+          <w:lang w:val="en-US"/>
+        </w:rPr>
+        <w:t>I told ___ about my experience as a teacher and ___ like ___ susan is ___ boss ___.</w:t>
+      </w:r>
+    </w:p>
+    <w:p>
+      <w:pPr>
+        <w:pStyle w:val="Prrafodelista"/>
+        <w:numPr>
+          <w:ilvl w:val="0"/>
+          <w:numId w:val="8"/>
+        </w:numPr>
+        <w:rPr>
+          <w:lang w:val="en-US"/>
+        </w:rPr>
+      </w:pPr>
+      <w:r>
+        <w:rPr>
+          <w:lang w:val="en-US"/>
+        </w:rPr>
+        <w:t>Is from England. My experience as a lawyer is too long. I gave _ my curriculum vitae and __ like it __ feel great in this job. Opportunities like this are rare.</w:t>
+      </w:r>
+    </w:p>
+    <w:p>
+      <w:pPr>
+        <w:rPr>
+          <w:lang w:val="en-US"/>
+        </w:rPr>
+      </w:pPr>
+    </w:p>
+    <w:p>
+      <w:pPr>
+        <w:rPr>
+          <w:lang w:val="en-US"/>
+        </w:rPr>
+      </w:pPr>
+      <w:r>
+        <w:rPr>
+          <w:lang w:val="en-US"/>
+        </w:rPr>
+        <w:t>Writing 10 lines section</w:t>
+      </w:r>
+    </w:p>
+    <w:p>
+      <w:pPr>
+        <w:rPr>
+          <w:lang w:val="en-US"/>
+        </w:rPr>
+      </w:pPr>
+      <w:r>
+        <w:rPr>
+          <w:lang w:val="en-US"/>
+        </w:rPr>
+        <w:t>Download information about Japanese, Italian, Mexican food.</w:t>
+      </w:r>
+    </w:p>
+    <w:p>
+      <w:pPr>
+        <w:rPr>
+          <w:lang w:val="en-US"/>
+        </w:rPr>
+      </w:pPr>
+      <w:r>
+        <w:rPr>
+          <w:lang w:val="en-US"/>
+        </w:rPr>
+        <w:t>Download information to the verbs.</w:t>
+      </w:r>
+    </w:p>
+    <w:p>
+      <w:pPr>
+        <w:rPr>
+          <w:lang w:val="en-US"/>
+        </w:rPr>
+      </w:pPr>
+      <w:r>
+        <w:rPr>
+          <w:lang w:val="en-US"/>
+        </w:rPr>
+        <w:t xml:space="preserve">Verbs domestic, verbs salvage, dog convention. Lazy song Bruno mars. </w:t>
       </w:r>
       <w:bookmarkStart w:id="0" w:name="_GoBack"/>
       <w:bookmarkEnd w:id="0"/>
     </w:p>
-    <w:p>
-      <w:pPr>
-        <w:rPr>
-          <w:lang w:val="en-US"/>
-        </w:rPr>
-      </w:pPr>
-    </w:p>
-    <w:p>
-      <w:pPr>
-        <w:rPr>
-          <w:lang w:val="en-US"/>
-        </w:rPr>
-      </w:pPr>
-    </w:p>
-    <w:p>
-      <w:pPr>
-        <w:rPr>
-          <w:lang w:val="en-US"/>
-        </w:rPr>
-      </w:pPr>
-    </w:p>
     <w:sectPr>
+      <w:type w:val="continuous"/>
       <w:pgSz w:w="12240" w:h="15840"/>
       <w:pgMar w:top="1417" w:right="1701" w:bottom="1417" w:left="1701" w:header="708" w:footer="708" w:gutter="0"/>
       <w:cols w:space="708"/>
@@ -2469,6 +3340,95 @@
     </w:lvl>
   </w:abstractNum>
   <w:abstractNum w:abstractNumId="3">
+    <w:nsid w:val="45CC58ED"/>
+    <w:multiLevelType w:val="hybridMultilevel"/>
+    <w:tmpl w:val="B71AE490"/>
+    <w:lvl w:ilvl="0" w:tplc="080A000F">
+      <w:start w:val="1"/>
+      <w:numFmt w:val="decimal"/>
+      <w:lvlText w:val="%1."/>
+      <w:lvlJc w:val="left"/>
+      <w:pPr>
+        <w:ind w:left="720" w:hanging="360"/>
+      </w:pPr>
+      <w:rPr>
+        <w:rFonts w:hint="default"/>
+      </w:rPr>
+    </w:lvl>
+    <w:lvl w:ilvl="1" w:tplc="080A0019" w:tentative="1">
+      <w:start w:val="1"/>
+      <w:numFmt w:val="lowerLetter"/>
+      <w:lvlText w:val="%2."/>
+      <w:lvlJc w:val="left"/>
+      <w:pPr>
+        <w:ind w:left="1440" w:hanging="360"/>
+      </w:pPr>
+    </w:lvl>
+    <w:lvl w:ilvl="2" w:tplc="080A001B" w:tentative="1">
+      <w:start w:val="1"/>
+      <w:numFmt w:val="lowerRoman"/>
+      <w:lvlText w:val="%3."/>
+      <w:lvlJc w:val="right"/>
+      <w:pPr>
+        <w:ind w:left="2160" w:hanging="180"/>
+      </w:pPr>
+    </w:lvl>
+    <w:lvl w:ilvl="3" w:tplc="080A000F" w:tentative="1">
+      <w:start w:val="1"/>
+      <w:numFmt w:val="decimal"/>
+      <w:lvlText w:val="%4."/>
+      <w:lvlJc w:val="left"/>
+      <w:pPr>
+        <w:ind w:left="2880" w:hanging="360"/>
+      </w:pPr>
+    </w:lvl>
+    <w:lvl w:ilvl="4" w:tplc="080A0019" w:tentative="1">
+      <w:start w:val="1"/>
+      <w:numFmt w:val="lowerLetter"/>
+      <w:lvlText w:val="%5."/>
+      <w:lvlJc w:val="left"/>
+      <w:pPr>
+        <w:ind w:left="3600" w:hanging="360"/>
+      </w:pPr>
+    </w:lvl>
+    <w:lvl w:ilvl="5" w:tplc="080A001B" w:tentative="1">
+      <w:start w:val="1"/>
+      <w:numFmt w:val="lowerRoman"/>
+      <w:lvlText w:val="%6."/>
+      <w:lvlJc w:val="right"/>
+      <w:pPr>
+        <w:ind w:left="4320" w:hanging="180"/>
+      </w:pPr>
+    </w:lvl>
+    <w:lvl w:ilvl="6" w:tplc="080A000F" w:tentative="1">
+      <w:start w:val="1"/>
+      <w:numFmt w:val="decimal"/>
+      <w:lvlText w:val="%7."/>
+      <w:lvlJc w:val="left"/>
+      <w:pPr>
+        <w:ind w:left="5040" w:hanging="360"/>
+      </w:pPr>
+    </w:lvl>
+    <w:lvl w:ilvl="7" w:tplc="080A0019" w:tentative="1">
+      <w:start w:val="1"/>
+      <w:numFmt w:val="lowerLetter"/>
+      <w:lvlText w:val="%8."/>
+      <w:lvlJc w:val="left"/>
+      <w:pPr>
+        <w:ind w:left="5760" w:hanging="360"/>
+      </w:pPr>
+    </w:lvl>
+    <w:lvl w:ilvl="8" w:tplc="080A001B" w:tentative="1">
+      <w:start w:val="1"/>
+      <w:numFmt w:val="lowerRoman"/>
+      <w:lvlText w:val="%9."/>
+      <w:lvlJc w:val="right"/>
+      <w:pPr>
+        <w:ind w:left="6480" w:hanging="180"/>
+      </w:pPr>
+    </w:lvl>
+  </w:abstractNum>
+  <w:abstractNum w:abstractNumId="4">
     <w:nsid w:val="4A16007A"/>
     <w:multiLevelType w:val="hybridMultilevel"/>
     <w:tmpl w:val="52EEDBAE"/>
@@ -2557,7 +3517,7 @@
       </w:pPr>
     </w:lvl>
   </w:abstractNum>
-  <w:abstractNum w:abstractNumId="4">
+  <w:abstractNum w:abstractNumId="5">
     <w:nsid w:val="512D640E"/>
     <w:multiLevelType w:val="hybridMultilevel"/>
     <w:tmpl w:val="865035D6"/>
@@ -2646,7 +3606,7 @@
       </w:pPr>
     </w:lvl>
   </w:abstractNum>
-  <w:abstractNum w:abstractNumId="5">
+  <w:abstractNum w:abstractNumId="6">
     <w:nsid w:val="56AB2B47"/>
     <w:multiLevelType w:val="hybridMultilevel"/>
     <w:tmpl w:val="A96E5612"/>
@@ -2735,8 +3695,97 @@
       </w:pPr>
     </w:lvl>
   </w:abstractNum>
+  <w:abstractNum w:abstractNumId="7">
+    <w:nsid w:val="5F1607CB"/>
+    <w:multiLevelType w:val="hybridMultilevel"/>
+    <w:tmpl w:val="AE6ABB3E"/>
+    <w:lvl w:ilvl="0" w:tplc="080A000F">
+      <w:start w:val="1"/>
+      <w:numFmt w:val="decimal"/>
+      <w:lvlText w:val="%1."/>
+      <w:lvlJc w:val="left"/>
+      <w:pPr>
+        <w:ind w:left="720" w:hanging="360"/>
+      </w:pPr>
+      <w:rPr>
+        <w:rFonts w:hint="default"/>
+      </w:rPr>
+    </w:lvl>
+    <w:lvl w:ilvl="1" w:tplc="080A0019" w:tentative="1">
+      <w:start w:val="1"/>
+      <w:numFmt w:val="lowerLetter"/>
+      <w:lvlText w:val="%2."/>
+      <w:lvlJc w:val="left"/>
+      <w:pPr>
+        <w:ind w:left="1440" w:hanging="360"/>
+      </w:pPr>
+    </w:lvl>
+    <w:lvl w:ilvl="2" w:tplc="080A001B" w:tentative="1">
+      <w:start w:val="1"/>
+      <w:numFmt w:val="lowerRoman"/>
+      <w:lvlText w:val="%3."/>
+      <w:lvlJc w:val="right"/>
+      <w:pPr>
+        <w:ind w:left="2160" w:hanging="180"/>
+      </w:pPr>
+    </w:lvl>
+    <w:lvl w:ilvl="3" w:tplc="080A000F" w:tentative="1">
+      <w:start w:val="1"/>
+      <w:numFmt w:val="decimal"/>
+      <w:lvlText w:val="%4."/>
+      <w:lvlJc w:val="left"/>
+      <w:pPr>
+        <w:ind w:left="2880" w:hanging="360"/>
+      </w:pPr>
+    </w:lvl>
+    <w:lvl w:ilvl="4" w:tplc="080A0019" w:tentative="1">
+      <w:start w:val="1"/>
+      <w:numFmt w:val="lowerLetter"/>
+      <w:lvlText w:val="%5."/>
+      <w:lvlJc w:val="left"/>
+      <w:pPr>
+        <w:ind w:left="3600" w:hanging="360"/>
+      </w:pPr>
+    </w:lvl>
+    <w:lvl w:ilvl="5" w:tplc="080A001B" w:tentative="1">
+      <w:start w:val="1"/>
+      <w:numFmt w:val="lowerRoman"/>
+      <w:lvlText w:val="%6."/>
+      <w:lvlJc w:val="right"/>
+      <w:pPr>
+        <w:ind w:left="4320" w:hanging="180"/>
+      </w:pPr>
+    </w:lvl>
+    <w:lvl w:ilvl="6" w:tplc="080A000F" w:tentative="1">
+      <w:start w:val="1"/>
+      <w:numFmt w:val="decimal"/>
+      <w:lvlText w:val="%7."/>
+      <w:lvlJc w:val="left"/>
+      <w:pPr>
+        <w:ind w:left="5040" w:hanging="360"/>
+      </w:pPr>
+    </w:lvl>
+    <w:lvl w:ilvl="7" w:tplc="080A0019" w:tentative="1">
+      <w:start w:val="1"/>
+      <w:numFmt w:val="lowerLetter"/>
+      <w:lvlText w:val="%8."/>
+      <w:lvlJc w:val="left"/>
+      <w:pPr>
+        <w:ind w:left="5760" w:hanging="360"/>
+      </w:pPr>
+    </w:lvl>
+    <w:lvl w:ilvl="8" w:tplc="080A001B" w:tentative="1">
+      <w:start w:val="1"/>
+      <w:numFmt w:val="lowerRoman"/>
+      <w:lvlText w:val="%9."/>
+      <w:lvlJc w:val="right"/>
+      <w:pPr>
+        <w:ind w:left="6480" w:hanging="180"/>
+      </w:pPr>
+    </w:lvl>
+  </w:abstractNum>
   <w:num w:numId="1">
-    <w:abstractNumId w:val="4"/>
+    <w:abstractNumId w:val="5"/>
   </w:num>
   <w:num w:numId="2">
     <w:abstractNumId w:val="0"/>
@@ -2745,13 +3794,19 @@
     <w:abstractNumId w:val="1"/>
   </w:num>
   <w:num w:numId="4">
-    <w:abstractNumId w:val="3"/>
+    <w:abstractNumId w:val="4"/>
   </w:num>
   <w:num w:numId="5">
-    <w:abstractNumId w:val="5"/>
+    <w:abstractNumId w:val="6"/>
   </w:num>
   <w:num w:numId="6">
     <w:abstractNumId w:val="2"/>
+  </w:num>
+  <w:num w:numId="7">
+    <w:abstractNumId w:val="7"/>
+  </w:num>
+  <w:num w:numId="8">
+    <w:abstractNumId w:val="3"/>
   </w:num>
 </w:numbering>
 </file>

</xml_diff>